<commit_message>
Updated naming of different resumes Added 'Skill' section in Master_Resume.docx
</commit_message>
<xml_diff>
--- a/Master_Resume.docx
+++ b/Master_Resume.docx
@@ -821,24 +821,52 @@
           <w:b/>
         </w:rPr>
       </w:pPr>
+      <w:r>
+        <w:rPr>
+          <w:rFonts w:ascii="Segoe UI" w:eastAsia="Malgun Gothic" w:hAnsi="Segoe UI" w:cs="Segoe UI"/>
+        </w:rPr>
+        <w:t>Wrote a WPF application in C# using Visual Studio 2015 to control the Raspberry Pi by sending HTTP requests</w:t>
+      </w:r>
+    </w:p>
+    <w:p/>
+    <w:p>
+      <w:r>
+        <w:t>SKILLS</w:t>
+      </w:r>
+    </w:p>
+    <w:p>
+      <w:pPr>
+        <w:spacing w:after="0"/>
+        <w:rPr>
+          <w:noProof/>
+        </w:rPr>
+      </w:pPr>
+      <w:r>
+        <w:rPr>
+          <w:noProof/>
+        </w:rPr>
+        <w:t>Languages: C++, C#, Java, Python, PHP, MySQL, HTML &amp; CSS, JQuery, JavaScript, DrRacket, bash</w:t>
+      </w:r>
+    </w:p>
+    <w:p>
+      <w:pPr>
+        <w:spacing w:after="0"/>
+        <w:rPr>
+          <w:rFonts w:ascii="Segoe UI" w:eastAsia="Malgun Gothic" w:hAnsi="Segoe UI" w:cs="Segoe UI"/>
+        </w:rPr>
+      </w:pPr>
+      <w:r>
+        <w:rPr>
+          <w:noProof/>
+        </w:rPr>
+        <w:t>Technologies: Visual Studio, Eclipse, NetBeans, Spring Tool Suite, VMware, SecureCRT, git bash</w:t>
+      </w:r>
       <w:bookmarkStart w:id="0" w:name="_GoBack"/>
       <w:bookmarkEnd w:id="0"/>
-      <w:r>
-        <w:rPr>
-          <w:rFonts w:ascii="Segoe UI" w:eastAsia="Malgun Gothic" w:hAnsi="Segoe UI" w:cs="Segoe UI"/>
-        </w:rPr>
-        <w:t>Wrote a WPF application in C# using Visual Studio 2015 to control the Raspberry Pi by sending HTTP requests</w:t>
-      </w:r>
     </w:p>
     <w:p/>
     <w:p>
       <w:r>
-        <w:t>SKILLS</w:t>
-      </w:r>
-    </w:p>
-    <w:p/>
-    <w:p>
-      <w:r>
         <w:t>HOBBIES</w:t>
       </w:r>
     </w:p>
@@ -962,6 +990,7 @@
         </w:numPr>
       </w:pPr>
       <w:r>
+        <w:lastRenderedPageBreak/>
         <w:t>Promoted to Starter in the end of Grade 12</w:t>
       </w:r>
     </w:p>
@@ -979,7 +1008,6 @@
         </w:numPr>
       </w:pPr>
       <w:r>
-        <w:lastRenderedPageBreak/>
         <w:t>Toronto Public Library</w:t>
       </w:r>
     </w:p>

</xml_diff>